<commit_message>
ODSA Class Update 10.18.21
</commit_message>
<xml_diff>
--- a/Syllabus - ODSA Cohort 11.docx
+++ b/Syllabus - ODSA Cohort 11.docx
@@ -208,6 +208,14 @@
           <w:szCs w:val="28"/>
         </w:rPr>
         <w:t>2</w:t>
+      </w:r>
+      <w:r>
+        <w:rPr>
+          <w:b/>
+          <w:sz w:val="28"/>
+          <w:szCs w:val="28"/>
+        </w:rPr>
+        <w:t>1</w:t>
       </w:r>
       <w:r>
         <w:rPr>
@@ -298,7 +306,63 @@
         <w:rPr>
           <w:color w:val="231F20"/>
         </w:rPr>
-        <w:t>This class will teach the student how to design, store, clean, query, and access data, with a focus on use within data science projects.  It will also teach database design, SQL programming, Relational Database modeling, data cleaning/transformation</w:t>
+        <w:t xml:space="preserve">This class will teach the student how to design, store, clean, query, and access data, with a focus on use within data science projects.  </w:t>
+      </w:r>
+      <w:r>
+        <w:rPr>
+          <w:color w:val="231F20"/>
+        </w:rPr>
+        <w:t xml:space="preserve">The topics in this class </w:t>
+      </w:r>
+      <w:proofErr w:type="gramStart"/>
+      <w:r>
+        <w:rPr>
+          <w:color w:val="231F20"/>
+        </w:rPr>
+        <w:t>include:</w:t>
+      </w:r>
+      <w:proofErr w:type="gramEnd"/>
+      <w:r>
+        <w:rPr>
+          <w:color w:val="231F20"/>
+        </w:rPr>
+        <w:t xml:space="preserve"> SQL programming</w:t>
+      </w:r>
+      <w:r>
+        <w:rPr>
+          <w:color w:val="231F20"/>
+        </w:rPr>
+        <w:t xml:space="preserve">, </w:t>
+      </w:r>
+      <w:r>
+        <w:rPr>
+          <w:color w:val="231F20"/>
+        </w:rPr>
+        <w:t>data clean</w:t>
+      </w:r>
+      <w:r>
+        <w:rPr>
+          <w:color w:val="231F20"/>
+        </w:rPr>
+        <w:t>sing</w:t>
+      </w:r>
+      <w:r>
+        <w:rPr>
+          <w:color w:val="231F20"/>
+        </w:rPr>
+        <w:t>/</w:t>
+      </w:r>
+      <w:r>
+        <w:rPr>
+          <w:color w:val="231F20"/>
+        </w:rPr>
+        <w:t xml:space="preserve"> </w:t>
+      </w:r>
+      <w:r>
+        <w:rPr>
+          <w:color w:val="231F20"/>
+        </w:rPr>
+        <w:t>transformation</w:t>
       </w:r>
       <w:r>
         <w:rPr>
@@ -394,14 +458,43 @@
         <w:rPr>
           <w:color w:val="231F20"/>
         </w:rPr>
-        <w:t xml:space="preserve">and a variety </w:t>
-      </w:r>
-      <w:proofErr w:type="gramStart"/>
-      <w:r>
-        <w:rPr>
-          <w:color w:val="231F20"/>
-        </w:rPr>
-        <w:t>of</w:t>
+        <w:t>R</w:t>
+      </w:r>
+      <w:r>
+        <w:rPr>
+          <w:color w:val="231F20"/>
+        </w:rPr>
+        <w:t>elational Database modeling</w:t>
+      </w:r>
+      <w:r>
+        <w:rPr>
+          <w:color w:val="231F20"/>
+        </w:rPr>
+        <w:t xml:space="preserve"> and design</w:t>
+      </w:r>
+      <w:r>
+        <w:rPr>
+          <w:color w:val="231F20"/>
+        </w:rPr>
+        <w:t xml:space="preserve">, </w:t>
+      </w:r>
+      <w:r>
+        <w:rPr>
+          <w:color w:val="231F20"/>
+        </w:rPr>
+        <w:t>and a</w:t>
+      </w:r>
+      <w:r>
+        <w:rPr>
+          <w:color w:val="231F20"/>
+        </w:rPr>
+        <w:t>n overview</w:t>
+      </w:r>
+      <w:r>
+        <w:rPr>
+          <w:color w:val="231F20"/>
+        </w:rPr>
+        <w:t xml:space="preserve"> of</w:t>
       </w:r>
       <w:r>
         <w:rPr>
@@ -413,20 +506,49 @@
         <w:rPr>
           <w:color w:val="231F20"/>
         </w:rPr>
-        <w:t xml:space="preserve"> cloud</w:t>
-      </w:r>
-      <w:proofErr w:type="gramEnd"/>
-      <w:r>
-        <w:rPr>
-          <w:color w:val="231F20"/>
-        </w:rPr>
-        <w:t>-based storage offerings</w:t>
-      </w:r>
-      <w:r>
-        <w:rPr>
-          <w:color w:val="231F20"/>
-        </w:rPr>
-        <w:t xml:space="preserve"> (MySQL &amp; NoSQL)</w:t>
+        <w:t xml:space="preserve">cloud-based </w:t>
+      </w:r>
+      <w:r>
+        <w:rPr>
+          <w:color w:val="231F20"/>
+        </w:rPr>
+        <w:t xml:space="preserve">data </w:t>
+      </w:r>
+      <w:r>
+        <w:rPr>
+          <w:color w:val="231F20"/>
+        </w:rPr>
+        <w:t>storage offerings</w:t>
+      </w:r>
+      <w:r>
+        <w:rPr>
+          <w:color w:val="231F20"/>
+        </w:rPr>
+        <w:t xml:space="preserve"> </w:t>
+      </w:r>
+      <w:r>
+        <w:rPr>
+          <w:color w:val="231F20"/>
+        </w:rPr>
+        <w:t>(</w:t>
+      </w:r>
+      <w:r>
+        <w:rPr>
+          <w:color w:val="231F20"/>
+        </w:rPr>
+        <w:t>NoSQL</w:t>
+      </w:r>
+      <w:r>
+        <w:rPr>
+          <w:color w:val="231F20"/>
+        </w:rPr>
+        <w:t>, Hadoop, Cloud SQL, etc.</w:t>
+      </w:r>
+      <w:r>
+        <w:rPr>
+          <w:color w:val="231F20"/>
+        </w:rPr>
+        <w:t>)</w:t>
       </w:r>
       <w:r>
         <w:rPr>
@@ -707,14 +829,36 @@
         <w:t xml:space="preserve"> </w:t>
       </w:r>
       <w:r>
-        <w:t xml:space="preserve">Setup, </w:t>
+        <w:t>Setup</w:t>
+      </w:r>
+      <w:r>
+        <w:t xml:space="preserve"> </w:t>
+      </w:r>
+      <w:proofErr w:type="spellStart"/>
+      <w:r>
+        <w:t>Github</w:t>
+      </w:r>
+      <w:proofErr w:type="spellEnd"/>
+      <w:r>
+        <w:t>, Azure Data Studio</w:t>
+      </w:r>
+      <w:r>
+        <w:t xml:space="preserve">, </w:t>
       </w:r>
       <w:r>
         <w:t>COVID</w:t>
       </w:r>
       <w:r>
-        <w:t xml:space="preserve"> Data </w:t>
-      </w:r>
+        <w:t xml:space="preserve"> Data</w:t>
+      </w:r>
+      <w:r>
+        <w:t xml:space="preserve">, </w:t>
+      </w:r>
+      <w:proofErr w:type="spellStart"/>
+      <w:r>
+        <w:t>WorldDB</w:t>
+      </w:r>
+      <w:proofErr w:type="spellEnd"/>
     </w:p>
     <w:p>
       <w:pPr>
@@ -794,19 +938,7 @@
         <w:t xml:space="preserve">Examples &amp; </w:t>
       </w:r>
       <w:r>
-        <w:t xml:space="preserve">Exercises - </w:t>
-      </w:r>
-      <w:r>
-        <w:t xml:space="preserve">Utilizing </w:t>
-      </w:r>
-      <w:r>
-        <w:t>Azure Data Studio</w:t>
-      </w:r>
-      <w:r>
-        <w:t xml:space="preserve">, </w:t>
-      </w:r>
-      <w:r>
-        <w:t>Querying Data</w:t>
+        <w:t>Exercises - Querying Data</w:t>
       </w:r>
     </w:p>
     <w:p>
@@ -1035,329 +1167,374 @@
         </w:rPr>
         <w:t>Hour 1 –</w:t>
       </w:r>
-    </w:p>
-    <w:p>
-      <w:pPr>
+      <w:r>
         <w:rPr>
           <w:bCs/>
         </w:rPr>
-      </w:pPr>
-      <w:r>
+        <w:t xml:space="preserve"> Stored Procedures &amp; Temporary Tables</w:t>
+      </w:r>
+    </w:p>
+    <w:p>
+      <w:pPr>
         <w:rPr>
           <w:bCs/>
         </w:rPr>
+      </w:pPr>
+      <w:r>
+        <w:rPr>
+          <w:bCs/>
+        </w:rPr>
         <w:t xml:space="preserve">Hour 2 – </w:t>
       </w:r>
-    </w:p>
-    <w:p>
-      <w:pPr>
+      <w:r>
         <w:rPr>
           <w:bCs/>
         </w:rPr>
-      </w:pPr>
-      <w:r>
+        <w:t>Column Functions and Triggers</w:t>
+      </w:r>
+    </w:p>
+    <w:p>
+      <w:pPr>
         <w:rPr>
           <w:bCs/>
         </w:rPr>
+      </w:pPr>
+      <w:r>
+        <w:rPr>
+          <w:bCs/>
+        </w:rPr>
+        <w:t xml:space="preserve">Hour 3 </w:t>
+      </w:r>
+      <w:proofErr w:type="gramStart"/>
+      <w:r>
+        <w:rPr>
+          <w:bCs/>
+        </w:rPr>
+        <w:t xml:space="preserve">- </w:t>
+      </w:r>
+      <w:r>
+        <w:rPr>
+          <w:bCs/>
+        </w:rPr>
+        <w:t xml:space="preserve"> Exercise</w:t>
+      </w:r>
+      <w:proofErr w:type="gramEnd"/>
+      <w:r>
+        <w:rPr>
+          <w:bCs/>
+        </w:rPr>
+        <w:t xml:space="preserve"> – Analyze and Update Covid-19 Data</w:t>
+      </w:r>
+    </w:p>
+    <w:p>
+      <w:pPr>
+        <w:rPr>
+          <w:b/>
+          <w:u w:val="single"/>
+        </w:rPr>
+      </w:pPr>
+    </w:p>
+    <w:p>
+      <w:pPr>
+        <w:rPr>
+          <w:b/>
+          <w:u w:val="single"/>
+        </w:rPr>
+      </w:pPr>
+      <w:r>
+        <w:rPr>
+          <w:b/>
+          <w:u w:val="single"/>
+        </w:rPr>
+        <w:t xml:space="preserve">Class </w:t>
+      </w:r>
+      <w:r>
+        <w:rPr>
+          <w:b/>
+          <w:u w:val="single"/>
+        </w:rPr>
+        <w:t>7</w:t>
+      </w:r>
+      <w:r>
+        <w:rPr>
+          <w:b/>
+          <w:u w:val="single"/>
+        </w:rPr>
+        <w:t xml:space="preserve"> – </w:t>
+      </w:r>
+      <w:r>
+        <w:rPr>
+          <w:b/>
+          <w:u w:val="single"/>
+        </w:rPr>
+        <w:t xml:space="preserve">Database Design - </w:t>
+      </w:r>
+      <w:r>
+        <w:rPr>
+          <w:b/>
+          <w:u w:val="single"/>
+        </w:rPr>
+        <w:t>Structuring &amp; Modeling Data</w:t>
+      </w:r>
+    </w:p>
+    <w:p>
+      <w:r>
+        <w:t xml:space="preserve">Hour 1 </w:t>
+      </w:r>
+      <w:r>
+        <w:t>–</w:t>
+      </w:r>
+      <w:r>
+        <w:t xml:space="preserve"> </w:t>
+      </w:r>
+      <w:r>
+        <w:t xml:space="preserve">Class 5&amp;6 Quiz, </w:t>
+      </w:r>
+      <w:r>
+        <w:t xml:space="preserve">OLTP - </w:t>
+      </w:r>
+      <w:r>
+        <w:t>ER &amp; Relational Diagrams, Normal Forms</w:t>
+      </w:r>
+      <w:r>
+        <w:t>, OLAP Data Models</w:t>
+      </w:r>
+      <w:r>
+        <w:t xml:space="preserve"> – Lecture</w:t>
+      </w:r>
+    </w:p>
+    <w:p>
+      <w:r>
+        <w:t xml:space="preserve">Hour </w:t>
+      </w:r>
+      <w:r>
+        <w:t>2</w:t>
+      </w:r>
+      <w:r>
+        <w:t xml:space="preserve"> </w:t>
+      </w:r>
+      <w:r>
+        <w:t xml:space="preserve">– </w:t>
+      </w:r>
+      <w:r>
+        <w:t xml:space="preserve">Examples &amp; </w:t>
+      </w:r>
+      <w:r>
+        <w:t>Exercise</w:t>
+      </w:r>
+      <w:r>
+        <w:t xml:space="preserve"> – </w:t>
+      </w:r>
+      <w:r>
+        <w:t xml:space="preserve">OLTP </w:t>
+      </w:r>
+      <w:r>
+        <w:t>Data Modeling - ER &amp; Relational Diagrams</w:t>
+      </w:r>
+    </w:p>
+    <w:p>
+      <w:r>
+        <w:t>Hour 3 –</w:t>
+      </w:r>
+      <w:r>
+        <w:t xml:space="preserve"> </w:t>
+      </w:r>
+      <w:r>
+        <w:t>Exerc</w:t>
+      </w:r>
+      <w:r>
+        <w:t>ise</w:t>
+      </w:r>
+      <w:r>
+        <w:t xml:space="preserve"> </w:t>
+      </w:r>
+      <w:r>
+        <w:t>–</w:t>
+      </w:r>
+      <w:r>
+        <w:t xml:space="preserve"> </w:t>
+      </w:r>
+      <w:r>
+        <w:t xml:space="preserve">OLAP </w:t>
+      </w:r>
+      <w:r>
+        <w:t xml:space="preserve">Dimensional Modeling </w:t>
+      </w:r>
+      <w:r>
+        <w:t>using COVID Data</w:t>
+      </w:r>
+      <w:r>
+        <w:t xml:space="preserve">  </w:t>
+      </w:r>
+    </w:p>
+    <w:p/>
+    <w:p>
+      <w:pPr>
+        <w:rPr>
+          <w:b/>
+          <w:u w:val="single"/>
+        </w:rPr>
+      </w:pPr>
+      <w:r>
+        <w:rPr>
+          <w:b/>
+          <w:u w:val="single"/>
+        </w:rPr>
+        <w:t xml:space="preserve">Class </w:t>
+      </w:r>
+      <w:r>
+        <w:rPr>
+          <w:b/>
+          <w:u w:val="single"/>
+        </w:rPr>
+        <w:t>8</w:t>
+      </w:r>
+      <w:r>
+        <w:rPr>
+          <w:b/>
+          <w:u w:val="single"/>
+        </w:rPr>
+        <w:t xml:space="preserve"> – </w:t>
+      </w:r>
+      <w:r>
+        <w:rPr>
+          <w:b/>
+          <w:u w:val="single"/>
+        </w:rPr>
+        <w:t xml:space="preserve">Storing &amp; </w:t>
+      </w:r>
+      <w:r>
+        <w:rPr>
+          <w:b/>
+          <w:u w:val="single"/>
+        </w:rPr>
+        <w:t>Managing Data</w:t>
+      </w:r>
+    </w:p>
+    <w:p>
+      <w:r>
+        <w:t xml:space="preserve">Hour 1 - ETL &amp; Data Storage, </w:t>
+      </w:r>
+      <w:r>
+        <w:t xml:space="preserve">Example - Python: ETL </w:t>
+      </w:r>
+    </w:p>
+    <w:p>
+      <w:r>
+        <w:t xml:space="preserve">Hour 2 - </w:t>
+      </w:r>
+      <w:r>
+        <w:t xml:space="preserve">Data </w:t>
+      </w:r>
+      <w:proofErr w:type="spellStart"/>
+      <w:r>
+        <w:t>Mgmt</w:t>
+      </w:r>
+      <w:proofErr w:type="spellEnd"/>
+      <w:r>
+        <w:t>/Database Admin, Data Gov. &amp; Quality - Lecture</w:t>
+      </w:r>
+    </w:p>
+    <w:p>
+      <w:r>
         <w:t xml:space="preserve">Hour 3 - </w:t>
       </w:r>
-    </w:p>
-    <w:p>
-      <w:pPr>
-        <w:rPr>
-          <w:b/>
-          <w:u w:val="single"/>
-        </w:rPr>
-      </w:pPr>
-    </w:p>
-    <w:p>
-      <w:pPr>
-        <w:rPr>
-          <w:b/>
-          <w:u w:val="single"/>
-        </w:rPr>
-      </w:pPr>
-      <w:r>
-        <w:rPr>
-          <w:b/>
-          <w:u w:val="single"/>
-        </w:rPr>
-        <w:t xml:space="preserve">Class </w:t>
-      </w:r>
-      <w:r>
-        <w:rPr>
-          <w:b/>
-          <w:u w:val="single"/>
-        </w:rPr>
-        <w:t>7</w:t>
-      </w:r>
-      <w:r>
-        <w:rPr>
-          <w:b/>
-          <w:u w:val="single"/>
-        </w:rPr>
-        <w:t xml:space="preserve"> – Structuring &amp; Modeling Data</w:t>
-      </w:r>
-    </w:p>
-    <w:p>
-      <w:r>
-        <w:t xml:space="preserve">Hour 1 </w:t>
-      </w:r>
-      <w:r>
-        <w:t>–</w:t>
-      </w:r>
-      <w:r>
+      <w:r>
+        <w:t xml:space="preserve">Examples &amp; </w:t>
+      </w:r>
+      <w:r>
+        <w:t>Exercises - Analyze Data Quality &amp; Create Data Dictionary</w:t>
+      </w:r>
+      <w:r>
+        <w:t>, Final Exam</w:t>
+      </w:r>
+    </w:p>
+    <w:p>
+      <w:pPr>
+        <w:rPr>
+          <w:b/>
+          <w:u w:val="single"/>
+        </w:rPr>
+      </w:pPr>
+      <w:r>
+        <w:rPr>
+          <w:b/>
+          <w:u w:val="single"/>
+        </w:rPr>
         <w:t xml:space="preserve"> </w:t>
       </w:r>
-      <w:r>
-        <w:t xml:space="preserve">OLTP - </w:t>
-      </w:r>
-      <w:r>
-        <w:t>ER &amp; Relational Diagrams, Normal Forms</w:t>
-      </w:r>
-      <w:r>
-        <w:t>, OLAP Data Models</w:t>
-      </w:r>
-      <w:r>
-        <w:t xml:space="preserve"> – Lecture</w:t>
-      </w:r>
-    </w:p>
-    <w:p>
-      <w:r>
-        <w:t xml:space="preserve">Hour </w:t>
-      </w:r>
-      <w:r>
-        <w:t>2</w:t>
+    </w:p>
+    <w:p>
+      <w:pPr>
+        <w:rPr>
+          <w:b/>
+          <w:u w:val="single"/>
+        </w:rPr>
+      </w:pPr>
+      <w:r>
+        <w:rPr>
+          <w:b/>
+          <w:u w:val="single"/>
+        </w:rPr>
+        <w:t xml:space="preserve">Additional </w:t>
+      </w:r>
+      <w:r>
+        <w:rPr>
+          <w:b/>
+          <w:u w:val="single"/>
+        </w:rPr>
+        <w:t>- Tools for Data Manipulation and Management</w:t>
+      </w:r>
+    </w:p>
+    <w:p>
+      <w:r>
+        <w:t>Hour 1 – Cloud Platforms (AWS, Azure &amp; Google), NoS</w:t>
+      </w:r>
+      <w:r>
+        <w:t>QL</w:t>
+      </w:r>
+      <w:r>
+        <w:t>, ETL/Workflow Tools - Lecture</w:t>
+      </w:r>
+    </w:p>
+    <w:p>
+      <w:r>
+        <w:t>Hour 2</w:t>
+      </w:r>
+      <w:r>
+        <w:t>+</w:t>
+      </w:r>
+      <w:r>
+        <w:t xml:space="preserve"> – </w:t>
+      </w:r>
+      <w:r>
+        <w:t>Working Session –</w:t>
+      </w:r>
+      <w:r>
+        <w:t xml:space="preserve"> Using </w:t>
+      </w:r>
+      <w:r>
+        <w:t>Google Cloud MySQL</w:t>
+      </w:r>
+      <w:r>
+        <w:t>/Data Studio</w:t>
+      </w:r>
+      <w:r>
+        <w:t>,</w:t>
+      </w:r>
+      <w:r>
+        <w:t xml:space="preserve"> MS Azure,</w:t>
       </w:r>
       <w:r>
         <w:t xml:space="preserve"> </w:t>
       </w:r>
       <w:r>
-        <w:t xml:space="preserve">– </w:t>
-      </w:r>
-      <w:r>
-        <w:t xml:space="preserve">Examples &amp; </w:t>
-      </w:r>
-      <w:r>
-        <w:t>Exercise</w:t>
-      </w:r>
-      <w:r>
-        <w:t xml:space="preserve"> – </w:t>
-      </w:r>
-      <w:r>
-        <w:t xml:space="preserve">OLTP </w:t>
-      </w:r>
-      <w:r>
-        <w:t>Data Modeling - ER &amp; Relational Diagrams</w:t>
-      </w:r>
-    </w:p>
-    <w:p>
-      <w:r>
-        <w:t>Hour 3 –</w:t>
-      </w:r>
-      <w:r>
-        <w:t xml:space="preserve"> </w:t>
-      </w:r>
-      <w:r>
-        <w:t>Exerc</w:t>
-      </w:r>
-      <w:r>
-        <w:t>ise</w:t>
-      </w:r>
-      <w:r>
-        <w:t xml:space="preserve"> </w:t>
-      </w:r>
-      <w:r>
-        <w:t>–</w:t>
-      </w:r>
-      <w:r>
-        <w:t xml:space="preserve"> </w:t>
-      </w:r>
-      <w:r>
-        <w:t xml:space="preserve">OLAP </w:t>
-      </w:r>
-      <w:r>
-        <w:t xml:space="preserve">Dimensional Modeling </w:t>
-      </w:r>
-      <w:r>
-        <w:t>using COVID Data</w:t>
-      </w:r>
-      <w:r>
-        <w:t xml:space="preserve">  </w:t>
-      </w:r>
-    </w:p>
-    <w:p/>
-    <w:p>
-      <w:pPr>
-        <w:rPr>
-          <w:b/>
-          <w:u w:val="single"/>
-        </w:rPr>
-      </w:pPr>
-      <w:r>
-        <w:rPr>
-          <w:b/>
-          <w:u w:val="single"/>
-        </w:rPr>
-        <w:t xml:space="preserve">Class </w:t>
-      </w:r>
-      <w:r>
-        <w:rPr>
-          <w:b/>
-          <w:u w:val="single"/>
-        </w:rPr>
-        <w:t>8</w:t>
-      </w:r>
-      <w:r>
-        <w:rPr>
-          <w:b/>
-          <w:u w:val="single"/>
-        </w:rPr>
-        <w:t xml:space="preserve"> – </w:t>
-      </w:r>
-      <w:r>
-        <w:rPr>
-          <w:b/>
-          <w:u w:val="single"/>
-        </w:rPr>
-        <w:t xml:space="preserve">Storing &amp; </w:t>
-      </w:r>
-      <w:r>
-        <w:rPr>
-          <w:b/>
-          <w:u w:val="single"/>
-        </w:rPr>
-        <w:t>Managing Data</w:t>
-      </w:r>
-      <w:r>
-        <w:rPr>
-          <w:b/>
-          <w:u w:val="single"/>
-        </w:rPr>
-        <w:t>, Tools for DMM, Cloud Platforms</w:t>
-      </w:r>
-    </w:p>
-    <w:p>
-      <w:r>
-        <w:t xml:space="preserve">Hour 1 - Class 5&amp;6 Quiz, ETL &amp; Data Storage, </w:t>
-      </w:r>
-      <w:r>
-        <w:t xml:space="preserve">Example - Python: ETL </w:t>
-      </w:r>
-    </w:p>
-    <w:p>
-      <w:r>
-        <w:t xml:space="preserve">Hour 2 - </w:t>
-      </w:r>
-      <w:r>
-        <w:t xml:space="preserve">Data </w:t>
-      </w:r>
-      <w:proofErr w:type="spellStart"/>
-      <w:r>
-        <w:t>Mgmt</w:t>
-      </w:r>
-      <w:proofErr w:type="spellEnd"/>
-      <w:r>
-        <w:t>/Database Admin, Data Gov. &amp; Quality - Lecture</w:t>
-      </w:r>
-    </w:p>
-    <w:p>
-      <w:r>
-        <w:t xml:space="preserve">Hour 3 - </w:t>
-      </w:r>
-      <w:r>
-        <w:t xml:space="preserve">Examples &amp; </w:t>
-      </w:r>
-      <w:r>
-        <w:t>Exercises - Analyze Data Quality &amp; Create Data Dictionary</w:t>
-      </w:r>
-    </w:p>
-    <w:p>
-      <w:pPr>
-        <w:rPr>
-          <w:b/>
-          <w:u w:val="single"/>
-        </w:rPr>
-      </w:pPr>
-      <w:r>
-        <w:rPr>
-          <w:b/>
-          <w:u w:val="single"/>
-        </w:rPr>
-        <w:t xml:space="preserve"> </w:t>
-      </w:r>
-    </w:p>
-    <w:p>
-      <w:pPr>
-        <w:rPr>
-          <w:b/>
-          <w:u w:val="single"/>
-        </w:rPr>
-      </w:pPr>
-      <w:r>
-        <w:rPr>
-          <w:b/>
-          <w:u w:val="single"/>
-        </w:rPr>
-        <w:t xml:space="preserve">Additional </w:t>
-      </w:r>
-      <w:r>
-        <w:rPr>
-          <w:b/>
-          <w:u w:val="single"/>
-        </w:rPr>
-        <w:t>- Tools for Data Manipulation and Management</w:t>
-      </w:r>
-    </w:p>
-    <w:p>
-      <w:r>
-        <w:t>Hour 1 – Cloud Platforms (AWS, Azure &amp; Google), NoS</w:t>
-      </w:r>
-      <w:r>
-        <w:t>QL</w:t>
-      </w:r>
-      <w:r>
-        <w:t>, ETL/Workflow Tools - Lecture</w:t>
-      </w:r>
-    </w:p>
-    <w:p>
-      <w:r>
-        <w:t>Hour 2</w:t>
-      </w:r>
-      <w:r>
-        <w:t>/3</w:t>
-      </w:r>
-      <w:r>
-        <w:t xml:space="preserve"> – </w:t>
-      </w:r>
-      <w:r>
-        <w:t>Working Session –</w:t>
-      </w:r>
-      <w:r>
-        <w:t xml:space="preserve"> Using </w:t>
-      </w:r>
-      <w:r>
-        <w:t>Google Cloud MySQL</w:t>
-      </w:r>
-      <w:r>
-        <w:t>/Data Studio</w:t>
-      </w:r>
-      <w:r>
-        <w:t>,</w:t>
-      </w:r>
-      <w:r>
-        <w:t xml:space="preserve"> </w:t>
-      </w:r>
-      <w:r>
         <w:t>COVID-</w:t>
       </w:r>
     </w:p>
     <w:p>
       <w:r>
         <w:t>19 Dashboard</w:t>
-      </w:r>
-      <w:r>
-        <w:t>, Final Exam</w:t>
       </w:r>
     </w:p>
     <w:p/>
@@ -2277,21 +2454,6 @@
 </file>
 
 <file path=customXml/item1.xml><?xml version="1.0" encoding="utf-8"?>
-<?mso-contentType ?>
-<FormTemplates xmlns="http://schemas.microsoft.com/sharepoint/v3/contenttype/forms">
-  <Display>DocumentLibraryForm</Display>
-  <Edit>DocumentLibraryForm</Edit>
-  <New>DocumentLibraryForm</New>
-</FormTemplates>
-</file>
-
-<file path=customXml/item2.xml><?xml version="1.0" encoding="utf-8"?>
-<p:properties xmlns:p="http://schemas.microsoft.com/office/2006/metadata/properties" xmlns:xsi="http://www.w3.org/2001/XMLSchema-instance" xmlns:pc="http://schemas.microsoft.com/office/infopath/2007/PartnerControls">
-  <documentManagement/>
-</p:properties>
-</file>
-
-<file path=customXml/item3.xml><?xml version="1.0" encoding="utf-8"?>
 <ct:contentTypeSchema xmlns:ct="http://schemas.microsoft.com/office/2006/metadata/contentType" xmlns:ma="http://schemas.microsoft.com/office/2006/metadata/properties/metaAttributes" ct:_="" ma:_="" ma:contentTypeName="Document" ma:contentTypeID="0x0101005AE5FF8884FBCC46A94BDD1B492108E6" ma:contentTypeVersion="13" ma:contentTypeDescription="Create a new document." ma:contentTypeScope="" ma:versionID="f439f2e49180bb00408ad0d026c13537">
   <xsd:schema xmlns:xsd="http://www.w3.org/2001/XMLSchema" xmlns:xs="http://www.w3.org/2001/XMLSchema" xmlns:p="http://schemas.microsoft.com/office/2006/metadata/properties" xmlns:ns3="e7795b0c-9a89-4033-94e7-391f0f671894" xmlns:ns4="5042d2e0-26dc-4e42-a5b1-71a439de03f7" targetNamespace="http://schemas.microsoft.com/office/2006/metadata/properties" ma:root="true" ma:fieldsID="b82266e9d71115d6b83f7b8c275617ae" ns3:_="" ns4:_="">
     <xsd:import namespace="e7795b0c-9a89-4033-94e7-391f0f671894"/>
@@ -2514,24 +2676,22 @@
 </ct:contentTypeSchema>
 </file>
 
-<file path=customXml/itemProps1.xml><?xml version="1.0" encoding="utf-8"?>
-<ds:datastoreItem xmlns:ds="http://schemas.openxmlformats.org/officeDocument/2006/customXml" ds:itemID="{7986811E-DA74-4C1B-850E-4A0A8F7C7DBD}">
-  <ds:schemaRefs>
-    <ds:schemaRef ds:uri="http://schemas.microsoft.com/sharepoint/v3/contenttype/forms"/>
-  </ds:schemaRefs>
-</ds:datastoreItem>
+<file path=customXml/item2.xml><?xml version="1.0" encoding="utf-8"?>
+<p:properties xmlns:p="http://schemas.microsoft.com/office/2006/metadata/properties" xmlns:xsi="http://www.w3.org/2001/XMLSchema-instance" xmlns:pc="http://schemas.microsoft.com/office/infopath/2007/PartnerControls">
+  <documentManagement/>
+</p:properties>
 </file>
 
-<file path=customXml/itemProps2.xml><?xml version="1.0" encoding="utf-8"?>
-<ds:datastoreItem xmlns:ds="http://schemas.openxmlformats.org/officeDocument/2006/customXml" ds:itemID="{4F171B08-363B-4A55-A592-C3C93C216400}">
-  <ds:schemaRefs>
-    <ds:schemaRef ds:uri="http://schemas.microsoft.com/office/2006/metadata/properties"/>
-    <ds:schemaRef ds:uri="http://schemas.microsoft.com/office/infopath/2007/PartnerControls"/>
-  </ds:schemaRefs>
-</ds:datastoreItem>
+<file path=customXml/item3.xml><?xml version="1.0" encoding="utf-8"?>
+<?mso-contentType ?>
+<FormTemplates xmlns="http://schemas.microsoft.com/sharepoint/v3/contenttype/forms">
+  <Display>DocumentLibraryForm</Display>
+  <Edit>DocumentLibraryForm</Edit>
+  <New>DocumentLibraryForm</New>
+</FormTemplates>
 </file>
 
-<file path=customXml/itemProps3.xml><?xml version="1.0" encoding="utf-8"?>
+<file path=customXml/itemProps1.xml><?xml version="1.0" encoding="utf-8"?>
 <ds:datastoreItem xmlns:ds="http://schemas.openxmlformats.org/officeDocument/2006/customXml" ds:itemID="{29C2C372-E598-4CD0-A828-C2D7442922F0}">
   <ds:schemaRefs>
     <ds:schemaRef ds:uri="http://schemas.microsoft.com/office/2006/metadata/contentType"/>
@@ -2548,4 +2708,21 @@
     <ds:schemaRef ds:uri="http://schemas.microsoft.com/internal/obd"/>
   </ds:schemaRefs>
 </ds:datastoreItem>
+</file>
+
+<file path=customXml/itemProps2.xml><?xml version="1.0" encoding="utf-8"?>
+<ds:datastoreItem xmlns:ds="http://schemas.openxmlformats.org/officeDocument/2006/customXml" ds:itemID="{4F171B08-363B-4A55-A592-C3C93C216400}">
+  <ds:schemaRefs>
+    <ds:schemaRef ds:uri="http://schemas.microsoft.com/office/2006/metadata/properties"/>
+    <ds:schemaRef ds:uri="http://schemas.microsoft.com/office/infopath/2007/PartnerControls"/>
+  </ds:schemaRefs>
+</ds:datastoreItem>
+</file>
+
+<file path=customXml/itemProps3.xml><?xml version="1.0" encoding="utf-8"?>
+<ds:datastoreItem xmlns:ds="http://schemas.openxmlformats.org/officeDocument/2006/customXml" ds:itemID="{7986811E-DA74-4C1B-850E-4A0A8F7C7DBD}">
+  <ds:schemaRefs>
+    <ds:schemaRef ds:uri="http://schemas.microsoft.com/sharepoint/v3/contenttype/forms"/>
+  </ds:schemaRefs>
+</ds:datastoreItem>
 </file>
</xml_diff>